<commit_message>
update generate form b bdk finish
</commit_message>
<xml_diff>
--- a/file/template/bdk/evaluation/template_formb.docx
+++ b/file/template/bdk/evaluation/template_formb.docx
@@ -1529,8 +1529,6 @@
         </w:rPr>
         <w:t xml:space="preserve">NIP </w:t>
       </w:r>
-      <w:bookmarkStart w:id="0" w:name="_GoBack"/>
-      <w:bookmarkEnd w:id="0"/>
       <w:r>
         <w:rPr>
           <w:rFonts w:ascii="Times New Roman" w:hAnsi="Times New Roman" w:cs="Times New Roman"/>
@@ -1549,27 +1547,9 @@
     <w:p>
       <w:pPr>
         <w:spacing w:after="120" w:line="240" w:lineRule="auto"/>
-        <w:rPr>
-          <w:rFonts w:ascii="Times New Roman" w:hAnsi="Times New Roman" w:cs="Times New Roman"/>
-        </w:rPr>
-      </w:pPr>
-      <w:r>
-        <w:rPr>
-          <w:rFonts w:ascii="Times New Roman" w:hAnsi="Times New Roman" w:cs="Times New Roman"/>
-        </w:rPr>
-        <w:t xml:space="preserve">Dibuat rangkap </w:t>
-      </w:r>
-      <w:r>
-        <w:rPr>
-          <w:rFonts w:ascii="Times New Roman" w:hAnsi="Times New Roman" w:cs="Times New Roman"/>
-        </w:rPr>
-        <w:t>2</w:t>
-      </w:r>
-      <w:r>
-        <w:rPr>
-          <w:rFonts w:ascii="Times New Roman" w:hAnsi="Times New Roman" w:cs="Times New Roman"/>
-        </w:rPr>
-        <w:t xml:space="preserve"> untuk :</w:t>
+      </w:pPr>
+      <w:r>
+        <w:t>Dibuat rangkap 3 untuk :</w:t>
       </w:r>
     </w:p>
     <w:p>
@@ -1581,14 +1561,8 @@
         </w:numPr>
         <w:spacing w:after="120" w:line="240" w:lineRule="auto"/>
         <w:ind w:left="284" w:hanging="284"/>
-        <w:rPr>
-          <w:rFonts w:ascii="Times New Roman" w:hAnsi="Times New Roman" w:cs="Times New Roman"/>
-        </w:rPr>
-      </w:pPr>
-      <w:r>
-        <w:rPr>
-          <w:rFonts w:ascii="Times New Roman" w:hAnsi="Times New Roman" w:cs="Times New Roman"/>
-        </w:rPr>
+      </w:pPr>
+      <w:r>
         <w:t>Lembar Ke-1 untuk Bagian Keuangan</w:t>
       </w:r>
     </w:p>
@@ -1601,16 +1575,38 @@
         </w:numPr>
         <w:spacing w:after="120" w:line="240" w:lineRule="auto"/>
         <w:ind w:left="284" w:hanging="284"/>
-        <w:rPr>
-          <w:rFonts w:ascii="Times New Roman" w:hAnsi="Times New Roman" w:cs="Times New Roman"/>
-        </w:rPr>
-      </w:pPr>
-      <w:r>
-        <w:rPr>
-          <w:rFonts w:ascii="Times New Roman" w:hAnsi="Times New Roman" w:cs="Times New Roman"/>
-        </w:rPr>
-        <w:t>Lembar Ke-2 untuk Pusdiklat</w:t>
-      </w:r>
+      </w:pPr>
+      <w:r>
+        <w:t xml:space="preserve">Lembar Ke-2 untuk </w:t>
+      </w:r>
+      <w:r>
+        <w:t>[onshow.nama_satker</w:t>
+      </w:r>
+      <w:r>
+        <w:t>_pusdiklat</w:t>
+      </w:r>
+      <w:r>
+        <w:t>;noerr]</w:t>
+      </w:r>
+    </w:p>
+    <w:p>
+      <w:pPr>
+        <w:pStyle w:val="ListParagraph"/>
+        <w:numPr>
+          <w:ilvl w:val="0"/>
+          <w:numId w:val="2"/>
+        </w:numPr>
+        <w:spacing w:after="120" w:line="240" w:lineRule="auto"/>
+        <w:ind w:left="284" w:hanging="284"/>
+      </w:pPr>
+      <w:r>
+        <w:t xml:space="preserve">Lembar Ke-3 untuk </w:t>
+      </w:r>
+      <w:r>
+        <w:t>[onshow.nama_satker;noerr]</w:t>
+      </w:r>
+      <w:bookmarkStart w:id="0" w:name="_GoBack"/>
+      <w:bookmarkEnd w:id="0"/>
     </w:p>
     <w:p>
       <w:pPr>

</xml_diff>